<commit_message>
merge BE, FE and debug report
</commit_message>
<xml_diff>
--- a/debug/Báo cáo Debug.docx
+++ b/debug/Báo cáo Debug.docx
@@ -942,8 +942,6 @@
               <w:fldChar w:fldCharType="end"/>
             </w:r>
           </w:hyperlink>
-          <w:bookmarkStart w:id="0" w:name="_GoBack"/>
-          <w:bookmarkEnd w:id="0"/>
         </w:p>
         <w:p>
           <w:pPr>
@@ -2972,16 +2970,16 @@
         </w:p>
       </w:sdtContent>
     </w:sdt>
-    <w:bookmarkStart w:id="1" w:name="_5huz6z3joz2u" w:colFirst="0" w:colLast="0" w:displacedByCustomXml="prev"/>
-    <w:bookmarkEnd w:id="1" w:displacedByCustomXml="prev"/>
+    <w:bookmarkStart w:id="0" w:name="_5huz6z3joz2u" w:colFirst="0" w:colLast="0" w:displacedByCustomXml="prev"/>
+    <w:bookmarkEnd w:id="0" w:displacedByCustomXml="prev"/>
     <w:p>
       <w:pPr>
         <w:pStyle w:val="Heading1"/>
         <w:spacing w:before="0" w:after="0" w:line="360" w:lineRule="auto"/>
         <w:ind w:left="0" w:firstLine="0"/>
       </w:pPr>
-      <w:bookmarkStart w:id="2" w:name="_c85m20ol3v4c" w:colFirst="0" w:colLast="0"/>
-      <w:bookmarkEnd w:id="2"/>
+      <w:bookmarkStart w:id="1" w:name="_c85m20ol3v4c" w:colFirst="0" w:colLast="0"/>
+      <w:bookmarkEnd w:id="1"/>
     </w:p>
     <w:p>
       <w:pPr>
@@ -2989,11 +2987,11 @@
         <w:spacing w:before="0" w:after="0" w:line="360" w:lineRule="auto"/>
         <w:ind w:left="0" w:firstLine="0"/>
       </w:pPr>
-      <w:bookmarkStart w:id="3" w:name="_Toc156812278"/>
+      <w:bookmarkStart w:id="2" w:name="_Toc156812278"/>
       <w:r>
         <w:t>I. Mô tả luồng thực hiện đọc dữ liệu từ tệp</w:t>
       </w:r>
-      <w:bookmarkEnd w:id="3"/>
+      <w:bookmarkEnd w:id="2"/>
       <w:r>
         <w:t xml:space="preserve"> </w:t>
       </w:r>
@@ -3003,11 +3001,11 @@
         <w:pStyle w:val="Heading2"/>
         <w:spacing w:before="0" w:after="0" w:line="360" w:lineRule="auto"/>
       </w:pPr>
-      <w:bookmarkStart w:id="4" w:name="_Toc156812279"/>
+      <w:bookmarkStart w:id="3" w:name="_Toc156812279"/>
       <w:r>
         <w:t>1.Chọn dữ liệu từ tệp</w:t>
       </w:r>
-      <w:bookmarkEnd w:id="4"/>
+      <w:bookmarkEnd w:id="3"/>
     </w:p>
     <w:p>
       <w:pPr>
@@ -3078,11 +3076,11 @@
         <w:pStyle w:val="Heading2"/>
         <w:spacing w:before="0" w:after="0" w:line="360" w:lineRule="auto"/>
       </w:pPr>
-      <w:bookmarkStart w:id="5" w:name="_Toc156812280"/>
+      <w:bookmarkStart w:id="4" w:name="_Toc156812280"/>
       <w:r>
         <w:t>2.Gọi API</w:t>
       </w:r>
-      <w:bookmarkEnd w:id="5"/>
+      <w:bookmarkEnd w:id="4"/>
       <w:r>
         <w:t xml:space="preserve"> </w:t>
       </w:r>
@@ -3238,12 +3236,12 @@
         <w:pStyle w:val="Heading2"/>
         <w:spacing w:before="0" w:after="0" w:line="360" w:lineRule="auto"/>
       </w:pPr>
-      <w:bookmarkStart w:id="6" w:name="_Toc156812281"/>
+      <w:bookmarkStart w:id="5" w:name="_Toc156812281"/>
       <w:r>
         <w:lastRenderedPageBreak/>
         <w:t>3. Xử lý yêu cầu tại Server</w:t>
       </w:r>
-      <w:bookmarkEnd w:id="6"/>
+      <w:bookmarkEnd w:id="5"/>
     </w:p>
     <w:p>
       <w:pPr>
@@ -3253,11 +3251,11 @@
           <w:color w:val="000000"/>
         </w:rPr>
       </w:pPr>
-      <w:bookmarkStart w:id="7" w:name="_Toc156812282"/>
+      <w:bookmarkStart w:id="6" w:name="_Toc156812282"/>
       <w:r>
         <w:t>3.1 Tiếp nhận yêu cầu</w:t>
       </w:r>
-      <w:bookmarkEnd w:id="7"/>
+      <w:bookmarkEnd w:id="6"/>
     </w:p>
     <w:p>
       <w:pPr>
@@ -3383,11 +3381,11 @@
         <w:pStyle w:val="Heading3"/>
         <w:spacing w:before="0" w:after="0" w:line="360" w:lineRule="auto"/>
       </w:pPr>
-      <w:bookmarkStart w:id="8" w:name="_Toc156812283"/>
+      <w:bookmarkStart w:id="7" w:name="_Toc156812283"/>
       <w:r>
         <w:t>3.2 Xử lí dữ liệu</w:t>
       </w:r>
-      <w:bookmarkEnd w:id="8"/>
+      <w:bookmarkEnd w:id="7"/>
     </w:p>
     <w:p>
       <w:pPr>
@@ -3812,7 +3810,7 @@
         <w:pStyle w:val="Heading4"/>
         <w:spacing w:before="0" w:after="0" w:line="360" w:lineRule="auto"/>
       </w:pPr>
-      <w:bookmarkStart w:id="9" w:name="_Toc156812284"/>
+      <w:bookmarkStart w:id="8" w:name="_Toc156812284"/>
       <w:r>
         <w:rPr>
           <w:lang w:val="en-US"/>
@@ -3822,7 +3820,7 @@
       <w:r>
         <w:t>1.Lấy dữ liệu nhân viên từ Database để check trùng</w:t>
       </w:r>
-      <w:bookmarkEnd w:id="9"/>
+      <w:bookmarkEnd w:id="8"/>
     </w:p>
     <w:p>
       <w:pPr>
@@ -3982,7 +3980,7 @@
         <w:pStyle w:val="Heading4"/>
         <w:spacing w:before="0" w:after="0" w:line="360" w:lineRule="auto"/>
       </w:pPr>
-      <w:bookmarkStart w:id="10" w:name="_Toc156812285"/>
+      <w:bookmarkStart w:id="9" w:name="_Toc156812285"/>
       <w:r>
         <w:rPr>
           <w:lang w:val="en-US"/>
@@ -3992,7 +3990,7 @@
       <w:r>
         <w:t>2. Đọc file Excel</w:t>
       </w:r>
-      <w:bookmarkEnd w:id="10"/>
+      <w:bookmarkEnd w:id="9"/>
     </w:p>
     <w:p>
       <w:pPr>
@@ -4412,7 +4410,7 @@
         <w:pStyle w:val="Heading4"/>
         <w:spacing w:before="0" w:after="0" w:line="360" w:lineRule="auto"/>
       </w:pPr>
-      <w:bookmarkStart w:id="11" w:name="_Toc156812286"/>
+      <w:bookmarkStart w:id="10" w:name="_Toc156812286"/>
       <w:r>
         <w:rPr>
           <w:lang w:val="en-US"/>
@@ -4422,7 +4420,7 @@
       <w:r>
         <w:t>3. Tạo thông tin import</w:t>
       </w:r>
-      <w:bookmarkEnd w:id="11"/>
+      <w:bookmarkEnd w:id="10"/>
     </w:p>
     <w:p>
       <w:pPr>
@@ -4486,7 +4484,7 @@
         <w:pStyle w:val="Heading4"/>
         <w:spacing w:before="0" w:after="0" w:line="360" w:lineRule="auto"/>
       </w:pPr>
-      <w:bookmarkStart w:id="12" w:name="_Toc156812287"/>
+      <w:bookmarkStart w:id="11" w:name="_Toc156812287"/>
       <w:r>
         <w:rPr>
           <w:rFonts w:eastAsia="Andika" w:cs="Andika"/>
@@ -4500,14 +4498,14 @@
         </w:rPr>
         <w:t>4. Lưu dữ liệu và vị trí vào cache</w:t>
       </w:r>
-      <w:bookmarkEnd w:id="12"/>
+      <w:bookmarkEnd w:id="11"/>
     </w:p>
     <w:p>
       <w:pPr>
         <w:pStyle w:val="Heading4"/>
         <w:spacing w:before="0" w:after="0" w:line="360" w:lineRule="auto"/>
       </w:pPr>
-      <w:bookmarkStart w:id="13" w:name="_Toc156812288"/>
+      <w:bookmarkStart w:id="12" w:name="_Toc156812288"/>
       <w:r>
         <w:rPr>
           <w:lang w:val="en-US"/>
@@ -4517,18 +4515,18 @@
       <w:r>
         <w:t>5.Trả về đối tượng ActionServiceResult</w:t>
       </w:r>
-      <w:bookmarkEnd w:id="13"/>
+      <w:bookmarkEnd w:id="12"/>
     </w:p>
     <w:p>
       <w:pPr>
         <w:pStyle w:val="Heading3"/>
         <w:spacing w:before="0" w:after="0" w:line="360" w:lineRule="auto"/>
       </w:pPr>
-      <w:bookmarkStart w:id="14" w:name="_Toc156812289"/>
+      <w:bookmarkStart w:id="13" w:name="_Toc156812289"/>
       <w:r>
         <w:t>4. Server gửi response cho client</w:t>
       </w:r>
-      <w:bookmarkEnd w:id="14"/>
+      <w:bookmarkEnd w:id="13"/>
     </w:p>
     <w:p>
       <w:pPr>
@@ -4665,22 +4663,22 @@
         <w:spacing w:before="0" w:after="0" w:line="360" w:lineRule="auto"/>
         <w:ind w:left="0" w:firstLine="0"/>
       </w:pPr>
-      <w:bookmarkStart w:id="15" w:name="_Toc156812290"/>
+      <w:bookmarkStart w:id="14" w:name="_Toc156812290"/>
       <w:r>
         <w:t>II. Báo cáo sửa lỗi</w:t>
       </w:r>
-      <w:bookmarkEnd w:id="15"/>
+      <w:bookmarkEnd w:id="14"/>
     </w:p>
     <w:p>
       <w:pPr>
         <w:pStyle w:val="Heading2"/>
         <w:spacing w:before="0" w:after="0" w:line="360" w:lineRule="auto"/>
       </w:pPr>
-      <w:bookmarkStart w:id="16" w:name="_Toc156812291"/>
+      <w:bookmarkStart w:id="15" w:name="_Toc156812291"/>
       <w:r>
         <w:t>1.Lỗi hiển thị thông tin ngày sinh</w:t>
       </w:r>
-      <w:bookmarkEnd w:id="16"/>
+      <w:bookmarkEnd w:id="15"/>
     </w:p>
     <w:p>
       <w:pPr>
@@ -4729,129 +4727,129 @@
         <w:pStyle w:val="Heading3"/>
         <w:spacing w:before="0" w:after="0" w:line="360" w:lineRule="auto"/>
       </w:pPr>
-      <w:bookmarkStart w:id="17" w:name="_Toc156812292"/>
+      <w:bookmarkStart w:id="16" w:name="_Toc156812292"/>
       <w:r>
         <w:rPr>
           <w:rFonts w:eastAsia="Andika" w:cs="Andika"/>
         </w:rPr>
         <w:t>1.1: Lỗi ngày sinh trống nhưng vẫn hiển thị:</w:t>
       </w:r>
+      <w:bookmarkEnd w:id="16"/>
+      <w:r>
+        <w:rPr>
+          <w:rFonts w:eastAsia="Andika" w:cs="Andika"/>
+        </w:rPr>
+        <w:t xml:space="preserve"> </w:t>
+      </w:r>
+    </w:p>
+    <w:p>
+      <w:pPr>
+        <w:pStyle w:val="Heading6"/>
+      </w:pPr>
+      <w:bookmarkStart w:id="17" w:name="_Toc156812293"/>
+      <w:r>
+        <w:t>Nguyên nhân lỗi:</w:t>
+      </w:r>
       <w:bookmarkEnd w:id="17"/>
-      <w:r>
-        <w:rPr>
-          <w:rFonts w:eastAsia="Andika" w:cs="Andika"/>
-        </w:rPr>
-        <w:t xml:space="preserve"> </w:t>
+    </w:p>
+    <w:p>
+      <w:pPr>
+        <w:spacing w:line="360" w:lineRule="auto"/>
+        <w:rPr>
+          <w:rStyle w:val="codeCChar"/>
+        </w:rPr>
+      </w:pPr>
+      <w:r>
+        <w:rPr>
+          <w:rFonts w:ascii="Roboto" w:eastAsia="Roboto" w:hAnsi="Roboto" w:cs="Roboto"/>
+        </w:rPr>
+        <w:t xml:space="preserve">    Lỗi do lập trình tại frontend, xử lí thiếu trường hợp, hàm </w:t>
+      </w:r>
+      <w:r>
+        <w:rPr>
+          <w:rStyle w:val="codeCChar"/>
+        </w:rPr>
+        <w:t>formatDate(date)</w:t>
+      </w:r>
+      <w:r>
+        <w:rPr>
+          <w:rFonts w:ascii="Roboto" w:eastAsia="Roboto" w:hAnsi="Roboto" w:cs="Roboto"/>
+        </w:rPr>
+        <w:t xml:space="preserve"> chưa xét tới trường hợp date là </w:t>
+      </w:r>
+      <w:r>
+        <w:rPr>
+          <w:rStyle w:val="codeCChar"/>
+        </w:rPr>
+        <w:t xml:space="preserve">null </w:t>
+      </w:r>
+      <w:r>
+        <w:rPr>
+          <w:rFonts w:ascii="Roboto" w:eastAsia="Roboto" w:hAnsi="Roboto" w:cs="Roboto"/>
+        </w:rPr>
+        <w:t xml:space="preserve">hoặc chuỗi rỗng, nếu date có giá trị </w:t>
+      </w:r>
+      <w:r>
+        <w:rPr>
+          <w:rStyle w:val="codeCChar"/>
+        </w:rPr>
+        <w:t>null</w:t>
+      </w:r>
+      <w:r>
+        <w:rPr>
+          <w:rFonts w:ascii="Roboto" w:eastAsia="Roboto" w:hAnsi="Roboto" w:cs="Roboto"/>
+        </w:rPr>
+        <w:t xml:space="preserve"> hoặc “” thì mặc định câu lệnh </w:t>
+      </w:r>
+      <w:r>
+        <w:rPr>
+          <w:rStyle w:val="codeCChar"/>
+        </w:rPr>
+        <w:t>var date = new Date(date)</w:t>
+      </w:r>
+      <w:r>
+        <w:rPr>
+          <w:rFonts w:ascii="Roboto" w:eastAsia="Roboto" w:hAnsi="Roboto" w:cs="Roboto"/>
+        </w:rPr>
+        <w:t xml:space="preserve"> sẽ tạo ra đối tượng </w:t>
+      </w:r>
+      <w:r>
+        <w:rPr>
+          <w:rStyle w:val="codeCChar"/>
+        </w:rPr>
+        <w:t>Date</w:t>
+      </w:r>
+      <w:r>
+        <w:rPr>
+          <w:rStyle w:val="codeCChar"/>
+        </w:rPr>
+        <w:t>(</w:t>
+      </w:r>
+      <w:r>
+        <w:rPr>
+          <w:rStyle w:val="codeCChar"/>
+        </w:rPr>
+        <w:t>01/01/1970</w:t>
+      </w:r>
+      <w:r>
+        <w:rPr>
+          <w:rStyle w:val="codeCChar"/>
+        </w:rPr>
+        <w:t>)</w:t>
       </w:r>
     </w:p>
     <w:p>
       <w:pPr>
         <w:pStyle w:val="Heading6"/>
-      </w:pPr>
-      <w:bookmarkStart w:id="18" w:name="_Toc156812293"/>
-      <w:r>
-        <w:t>Nguyên nhân lỗi:</w:t>
+        <w:rPr>
+          <w:b/>
+        </w:rPr>
+      </w:pPr>
+      <w:bookmarkStart w:id="18" w:name="_Toc156812294"/>
+      <w:r>
+        <w:t>Hàm gây lỗi:</w:t>
       </w:r>
       <w:bookmarkEnd w:id="18"/>
-    </w:p>
-    <w:p>
-      <w:pPr>
-        <w:spacing w:line="360" w:lineRule="auto"/>
-        <w:rPr>
-          <w:rStyle w:val="codeCChar"/>
-        </w:rPr>
-      </w:pPr>
-      <w:r>
-        <w:rPr>
-          <w:rFonts w:ascii="Roboto" w:eastAsia="Roboto" w:hAnsi="Roboto" w:cs="Roboto"/>
-        </w:rPr>
-        <w:t xml:space="preserve">    Lỗi do lập trình tại frontend, xử lí thiếu trường hợp, hàm </w:t>
-      </w:r>
-      <w:r>
-        <w:rPr>
-          <w:rStyle w:val="codeCChar"/>
-        </w:rPr>
-        <w:t>formatDate(date)</w:t>
-      </w:r>
-      <w:r>
-        <w:rPr>
-          <w:rFonts w:ascii="Roboto" w:eastAsia="Roboto" w:hAnsi="Roboto" w:cs="Roboto"/>
-        </w:rPr>
-        <w:t xml:space="preserve"> chưa xét tới trường hợp date là </w:t>
-      </w:r>
-      <w:r>
-        <w:rPr>
-          <w:rStyle w:val="codeCChar"/>
-        </w:rPr>
-        <w:t xml:space="preserve">null </w:t>
-      </w:r>
-      <w:r>
-        <w:rPr>
-          <w:rFonts w:ascii="Roboto" w:eastAsia="Roboto" w:hAnsi="Roboto" w:cs="Roboto"/>
-        </w:rPr>
-        <w:t xml:space="preserve">hoặc chuỗi rỗng, nếu date có giá trị </w:t>
-      </w:r>
-      <w:r>
-        <w:rPr>
-          <w:rStyle w:val="codeCChar"/>
-        </w:rPr>
-        <w:t>null</w:t>
-      </w:r>
-      <w:r>
-        <w:rPr>
-          <w:rFonts w:ascii="Roboto" w:eastAsia="Roboto" w:hAnsi="Roboto" w:cs="Roboto"/>
-        </w:rPr>
-        <w:t xml:space="preserve"> hoặc “” thì mặc định câu lệnh </w:t>
-      </w:r>
-      <w:r>
-        <w:rPr>
-          <w:rStyle w:val="codeCChar"/>
-        </w:rPr>
-        <w:t>var date = new Date(date)</w:t>
-      </w:r>
-      <w:r>
-        <w:rPr>
-          <w:rFonts w:ascii="Roboto" w:eastAsia="Roboto" w:hAnsi="Roboto" w:cs="Roboto"/>
-        </w:rPr>
-        <w:t xml:space="preserve"> sẽ tạo ra đối tượng </w:t>
-      </w:r>
-      <w:r>
-        <w:rPr>
-          <w:rStyle w:val="codeCChar"/>
-        </w:rPr>
-        <w:t>Date</w:t>
-      </w:r>
-      <w:r>
-        <w:rPr>
-          <w:rStyle w:val="codeCChar"/>
-        </w:rPr>
-        <w:t>(</w:t>
-      </w:r>
-      <w:r>
-        <w:rPr>
-          <w:rStyle w:val="codeCChar"/>
-        </w:rPr>
-        <w:t>01/01/1970</w:t>
-      </w:r>
-      <w:r>
-        <w:rPr>
-          <w:rStyle w:val="codeCChar"/>
-        </w:rPr>
-        <w:t>)</w:t>
-      </w:r>
-    </w:p>
-    <w:p>
-      <w:pPr>
-        <w:pStyle w:val="Heading6"/>
-        <w:rPr>
-          <w:b/>
-        </w:rPr>
-      </w:pPr>
-      <w:bookmarkStart w:id="19" w:name="_Toc156812294"/>
-      <w:r>
-        <w:t>Hàm gây lỗi:</w:t>
-      </w:r>
-      <w:bookmarkEnd w:id="19"/>
       <w:r>
         <w:rPr>
           <w:b/>
@@ -4928,11 +4926,11 @@
       <w:pPr>
         <w:pStyle w:val="Heading6"/>
       </w:pPr>
-      <w:bookmarkStart w:id="20" w:name="_Toc156812295"/>
+      <w:bookmarkStart w:id="19" w:name="_Toc156812295"/>
       <w:r>
         <w:t>Giải pháp thi công:</w:t>
       </w:r>
-      <w:bookmarkEnd w:id="20"/>
+      <w:bookmarkEnd w:id="19"/>
     </w:p>
     <w:p>
       <w:pPr>
@@ -5138,14 +5136,14 @@
       <w:pPr>
         <w:pStyle w:val="Heading6"/>
       </w:pPr>
-      <w:bookmarkStart w:id="21" w:name="_Toc156812296"/>
+      <w:bookmarkStart w:id="20" w:name="_Toc156812296"/>
       <w:r>
         <w:rPr>
           <w:rFonts w:eastAsia="Andika" w:cs="Andika"/>
         </w:rPr>
         <w:t>Phạm vi ảnh hưởng:</w:t>
       </w:r>
-      <w:bookmarkEnd w:id="21"/>
+      <w:bookmarkEnd w:id="20"/>
     </w:p>
     <w:p>
       <w:pPr>
@@ -5190,89 +5188,89 @@
         <w:pStyle w:val="Heading3"/>
         <w:spacing w:before="0" w:after="0" w:line="360" w:lineRule="auto"/>
       </w:pPr>
-      <w:bookmarkStart w:id="22" w:name="_Toc156812297"/>
+      <w:bookmarkStart w:id="21" w:name="_Toc156812297"/>
       <w:r>
         <w:t>1.2. Lỗi nhập năm 1990 thì hiển thị ngày thành 12/06/1905</w:t>
       </w:r>
+      <w:bookmarkEnd w:id="21"/>
+    </w:p>
+    <w:p>
+      <w:pPr>
+        <w:pStyle w:val="Heading6"/>
+      </w:pPr>
+      <w:bookmarkStart w:id="22" w:name="_Toc156812298"/>
+      <w:r>
+        <w:t>Nguyên nhân lỗi</w:t>
+      </w:r>
       <w:bookmarkEnd w:id="22"/>
     </w:p>
     <w:p>
       <w:pPr>
+        <w:spacing w:line="360" w:lineRule="auto"/>
+        <w:rPr>
+          <w:rFonts w:ascii="Roboto" w:eastAsia="Roboto" w:hAnsi="Roboto" w:cs="Roboto"/>
+        </w:rPr>
+      </w:pPr>
+      <w:r>
+        <w:rPr>
+          <w:rFonts w:ascii="Roboto" w:eastAsia="Roboto" w:hAnsi="Roboto" w:cs="Roboto"/>
+        </w:rPr>
+        <w:t xml:space="preserve">    Do lập trình tại backend, xử lí chưa đúng logic, hàm </w:t>
+      </w:r>
+      <w:r>
+        <w:rPr>
+          <w:rStyle w:val="codeCChar"/>
+        </w:rPr>
+        <w:t>GetProcessDateTimeValue()</w:t>
+      </w:r>
+      <w:r>
+        <w:rPr>
+          <w:rFonts w:ascii="Roboto" w:eastAsia="Roboto" w:hAnsi="Roboto" w:cs="Roboto"/>
+        </w:rPr>
+        <w:t xml:space="preserve"> đang mặc định sử dụng </w:t>
+      </w:r>
+      <w:r>
+        <w:rPr>
+          <w:rStyle w:val="codeCChar"/>
+        </w:rPr>
+        <w:t>DateTime.FromOADate((double)cellValue)</w:t>
+      </w:r>
+      <w:r>
+        <w:rPr>
+          <w:rFonts w:ascii="Roboto" w:eastAsia="Roboto" w:hAnsi="Roboto" w:cs="Roboto"/>
+          <w:b/>
+        </w:rPr>
+        <w:t xml:space="preserve">, </w:t>
+      </w:r>
+      <w:r>
+        <w:rPr>
+          <w:rFonts w:ascii="Roboto" w:eastAsia="Roboto" w:hAnsi="Roboto" w:cs="Roboto"/>
+        </w:rPr>
+        <w:t xml:space="preserve">đây là hàm cộng thêm </w:t>
+      </w:r>
+      <w:r>
+        <w:rPr>
+          <w:rStyle w:val="codeCChar"/>
+        </w:rPr>
+        <w:t>cellValue</w:t>
+      </w:r>
+      <w:r>
+        <w:rPr>
+          <w:rFonts w:ascii="Roboto" w:eastAsia="Roboto" w:hAnsi="Roboto" w:cs="Roboto"/>
+        </w:rPr>
+        <w:t xml:space="preserve"> (tính bằng ngày) vào năm 1899 do đó gây ra lỗi hiển thị trên</w:t>
+      </w:r>
+    </w:p>
+    <w:p>
+      <w:pPr>
         <w:pStyle w:val="Heading6"/>
       </w:pPr>
-      <w:bookmarkStart w:id="23" w:name="_Toc156812298"/>
-      <w:r>
-        <w:t>Nguyên nhân lỗi</w:t>
-      </w:r>
-      <w:bookmarkEnd w:id="23"/>
-    </w:p>
-    <w:p>
-      <w:pPr>
-        <w:spacing w:line="360" w:lineRule="auto"/>
-        <w:rPr>
-          <w:rFonts w:ascii="Roboto" w:eastAsia="Roboto" w:hAnsi="Roboto" w:cs="Roboto"/>
-        </w:rPr>
-      </w:pPr>
-      <w:r>
-        <w:rPr>
-          <w:rFonts w:ascii="Roboto" w:eastAsia="Roboto" w:hAnsi="Roboto" w:cs="Roboto"/>
-        </w:rPr>
-        <w:t xml:space="preserve">    Do lập trình tại backend, xử lí chưa đúng logic, hàm </w:t>
-      </w:r>
-      <w:r>
-        <w:rPr>
-          <w:rStyle w:val="codeCChar"/>
-        </w:rPr>
-        <w:t>GetProcessDateTimeValue()</w:t>
-      </w:r>
-      <w:r>
-        <w:rPr>
-          <w:rFonts w:ascii="Roboto" w:eastAsia="Roboto" w:hAnsi="Roboto" w:cs="Roboto"/>
-        </w:rPr>
-        <w:t xml:space="preserve"> đang mặc định sử dụng </w:t>
-      </w:r>
-      <w:r>
-        <w:rPr>
-          <w:rStyle w:val="codeCChar"/>
-        </w:rPr>
-        <w:t>DateTime.FromOADate((double)cellValue)</w:t>
-      </w:r>
-      <w:r>
-        <w:rPr>
-          <w:rFonts w:ascii="Roboto" w:eastAsia="Roboto" w:hAnsi="Roboto" w:cs="Roboto"/>
-          <w:b/>
-        </w:rPr>
-        <w:t xml:space="preserve">, </w:t>
-      </w:r>
-      <w:r>
-        <w:rPr>
-          <w:rFonts w:ascii="Roboto" w:eastAsia="Roboto" w:hAnsi="Roboto" w:cs="Roboto"/>
-        </w:rPr>
-        <w:t xml:space="preserve">đây là hàm cộng thêm </w:t>
-      </w:r>
-      <w:r>
-        <w:rPr>
-          <w:rStyle w:val="codeCChar"/>
-        </w:rPr>
-        <w:t>cellValue</w:t>
-      </w:r>
-      <w:r>
-        <w:rPr>
-          <w:rFonts w:ascii="Roboto" w:eastAsia="Roboto" w:hAnsi="Roboto" w:cs="Roboto"/>
-        </w:rPr>
-        <w:t xml:space="preserve"> (tính bằng ngày) vào năm 1899 do đó gây ra lỗi hiển thị trên</w:t>
-      </w:r>
-    </w:p>
-    <w:p>
-      <w:pPr>
-        <w:pStyle w:val="Heading6"/>
-      </w:pPr>
-      <w:bookmarkStart w:id="24" w:name="_Toc156812299"/>
+      <w:bookmarkStart w:id="23" w:name="_Toc156812299"/>
       <w:r>
         <w:lastRenderedPageBreak/>
         <w:t>Hàm gây lỗi</w:t>
       </w:r>
-      <w:bookmarkEnd w:id="24"/>
+      <w:bookmarkEnd w:id="23"/>
     </w:p>
     <w:p>
       <w:pPr>
@@ -5348,11 +5346,11 @@
       <w:pPr>
         <w:pStyle w:val="Heading6"/>
       </w:pPr>
-      <w:bookmarkStart w:id="25" w:name="_Toc156812300"/>
+      <w:bookmarkStart w:id="24" w:name="_Toc156812300"/>
       <w:r>
         <w:t>Giải pháp thi công</w:t>
       </w:r>
-      <w:bookmarkEnd w:id="25"/>
+      <w:bookmarkEnd w:id="24"/>
     </w:p>
     <w:p>
       <w:pPr>
@@ -5477,25 +5475,24 @@
       <w:r>
         <w:rPr>
           <w:rFonts w:ascii="Roboto" w:eastAsia="Roboto" w:hAnsi="Roboto" w:cs="Roboto"/>
-          <w:noProof/>
-          <w:lang w:val="en-US"/>
         </w:rPr>
         <w:drawing>
-          <wp:inline distT="114300" distB="114300" distL="114300" distR="114300" wp14:anchorId="62E2815E" wp14:editId="2689D695">
-            <wp:extent cx="5731200" cy="1435100"/>
-            <wp:effectExtent l="0" t="0" r="0" b="0"/>
-            <wp:docPr id="2" name="image14.png"/>
-            <wp:cNvGraphicFramePr/>
+          <wp:inline distT="0" distB="0" distL="0" distR="0" wp14:anchorId="58A2C060" wp14:editId="1192FABC">
+            <wp:extent cx="5733415" cy="1458595"/>
+            <wp:effectExtent l="0" t="0" r="635" b="8255"/>
+            <wp:docPr id="17" name="Picture 17"/>
+            <wp:cNvGraphicFramePr>
+              <a:graphicFrameLocks xmlns:a="http://schemas.openxmlformats.org/drawingml/2006/main" noChangeAspect="1"/>
+            </wp:cNvGraphicFramePr>
             <a:graphic xmlns:a="http://schemas.openxmlformats.org/drawingml/2006/main">
               <a:graphicData uri="http://schemas.openxmlformats.org/drawingml/2006/picture">
                 <pic:pic xmlns:pic="http://schemas.openxmlformats.org/drawingml/2006/picture">
                   <pic:nvPicPr>
-                    <pic:cNvPr id="0" name="image14.png"/>
-                    <pic:cNvPicPr preferRelativeResize="0"/>
+                    <pic:cNvPr id="1" name=""/>
+                    <pic:cNvPicPr/>
                   </pic:nvPicPr>
                   <pic:blipFill>
                     <a:blip r:embed="rId22"/>
-                    <a:srcRect/>
                     <a:stretch>
                       <a:fillRect/>
                     </a:stretch>
@@ -5503,12 +5500,11 @@
                   <pic:spPr>
                     <a:xfrm>
                       <a:off x="0" y="0"/>
-                      <a:ext cx="5731200" cy="1435100"/>
+                      <a:ext cx="5733415" cy="1458595"/>
                     </a:xfrm>
                     <a:prstGeom prst="rect">
                       <a:avLst/>
                     </a:prstGeom>
-                    <a:ln/>
                   </pic:spPr>
                 </pic:pic>
               </a:graphicData>
@@ -5516,6 +5512,8 @@
           </wp:inline>
         </w:drawing>
       </w:r>
+      <w:bookmarkStart w:id="25" w:name="_GoBack"/>
+      <w:bookmarkEnd w:id="25"/>
     </w:p>
     <w:p>
       <w:pPr>

</xml_diff>